<commit_message>
Final feature update. User inactivity timer added, also contacts server where it gets logged to a file. Added db backup.
</commit_message>
<xml_diff>
--- a/Documentation.docx
+++ b/Documentation.docx
@@ -4,15 +4,50 @@
   <w:body>
     <w:p>
       <w:pPr>
+        <w:jc w:val="center"/>
+        <w:rPr>
+          <w:b/>
+          <w:sz w:val="48"/>
+          <w:szCs w:val="48"/>
+        </w:rPr>
+      </w:pPr>
+      <w:r>
+        <w:rPr>
+          <w:b/>
+          <w:sz w:val="48"/>
+          <w:szCs w:val="48"/>
+        </w:rPr>
+        <w:t>Penalty Points Bureau</w:t>
+      </w:r>
+    </w:p>
+    <w:p>
+      <w:pPr>
+        <w:jc w:val="center"/>
+      </w:pPr>
+      <w:r>
+        <w:t>https://github.com/SomeIrishLad/PPB</w:t>
+      </w:r>
+    </w:p>
+    <w:p>
+      <w:pPr>
+        <w:jc w:val="center"/>
         <w:rPr>
           <w:sz w:val="36"/>
           <w:szCs w:val="36"/>
         </w:rPr>
       </w:pPr>
-      <w:r>
+    </w:p>
+    <w:p>
+      <w:pPr>
         <w:rPr>
-          <w:sz w:val="36"/>
-          <w:szCs w:val="36"/>
+          <w:sz w:val="32"/>
+          <w:szCs w:val="32"/>
+        </w:rPr>
+      </w:pPr>
+      <w:r>
+        <w:rPr>
+          <w:sz w:val="32"/>
+          <w:szCs w:val="32"/>
         </w:rPr>
         <w:t>PPB Server</w:t>
       </w:r>
@@ -41,14 +76,14 @@
     <w:p>
       <w:pPr>
         <w:rPr>
-          <w:sz w:val="36"/>
-          <w:szCs w:val="36"/>
+          <w:sz w:val="32"/>
+          <w:szCs w:val="32"/>
         </w:rPr>
       </w:pPr>
       <w:r>
         <w:rPr>
-          <w:sz w:val="36"/>
-          <w:szCs w:val="36"/>
+          <w:sz w:val="32"/>
+          <w:szCs w:val="32"/>
         </w:rPr>
         <w:t>PPB Admin</w:t>
       </w:r>
@@ -65,6 +100,8 @@
       <w:r>
         <w:t>Password: ppbpassword123</w:t>
       </w:r>
+    </w:p>
+    <w:p>
       <w:bookmarkStart w:id="0" w:name="_GoBack"/>
       <w:bookmarkEnd w:id="0"/>
     </w:p>

</xml_diff>